<commit_message>
COMMIT 9: Added System Overview with System Diagram
Added System Overview with System Diagram in Stage 1 report
</commit_message>
<xml_diff>
--- a/ds_assignment_1_stage_1_report.docx
+++ b/ds_assignment_1_stage_1_report.docx
@@ -1,6 +1,6 @@
 
 <file path=word/document.xml><?xml version="1.0" encoding="utf-8"?>
-<w:document xmlns:wpc="http://schemas.microsoft.com/office/word/2010/wordprocessingCanvas" xmlns:cx="http://schemas.microsoft.com/office/drawing/2014/chartex" xmlns:cx1="http://schemas.microsoft.com/office/drawing/2015/9/8/chartex" xmlns:cx2="http://schemas.microsoft.com/office/drawing/2015/10/21/chartex" xmlns:cx3="http://schemas.microsoft.com/office/drawing/2016/5/9/chartex" xmlns:cx4="http://schemas.microsoft.com/office/drawing/2016/5/10/chartex" xmlns:cx5="http://schemas.microsoft.com/office/drawing/2016/5/11/chartex" xmlns:cx6="http://schemas.microsoft.com/office/drawing/2016/5/12/chartex" xmlns:cx7="http://schemas.microsoft.com/office/drawing/2016/5/13/chartex" xmlns:cx8="http://schemas.microsoft.com/office/drawing/2016/5/14/chartex" xmlns:mc="http://schemas.openxmlformats.org/markup-compatibility/2006" xmlns:aink="http://schemas.microsoft.com/office/drawing/2016/ink" xmlns:am3d="http://schemas.microsoft.com/office/drawing/2017/model3d" xmlns:o="urn:schemas-microsoft-com:office:office" xmlns:r="http://schemas.openxmlformats.org/officeDocument/2006/relationships" xmlns:m="http://schemas.openxmlformats.org/officeDocument/2006/math" xmlns:v="urn:schemas-microsoft-com:vml" xmlns:wp14="http://schemas.microsoft.com/office/word/2010/wordprocessingDrawing" xmlns:wp="http://schemas.openxmlformats.org/drawingml/2006/wordprocessingDrawing" xmlns:w10="urn:schemas-microsoft-com:office:word" xmlns:w="http://schemas.openxmlformats.org/wordprocessingml/2006/main" xmlns:w14="http://schemas.microsoft.com/office/word/2010/wordml" xmlns:w15="http://schemas.microsoft.com/office/word/2012/wordml" xmlns:w16cex="http://schemas.microsoft.com/office/word/2018/wordml/cex" xmlns:w16cid="http://schemas.microsoft.com/office/word/2016/wordml/cid" xmlns:w16="http://schemas.microsoft.com/office/word/2018/wordml" xmlns:w16se="http://schemas.microsoft.com/office/word/2015/wordml/symex" xmlns:wpg="http://schemas.microsoft.com/office/word/2010/wordprocessingGroup" xmlns:wpi="http://schemas.microsoft.com/office/word/2010/wordprocessingInk" xmlns:wne="http://schemas.microsoft.com/office/word/2006/wordml" xmlns:wps="http://schemas.microsoft.com/office/word/2010/wordprocessingShape" mc:Ignorable="w14 w15 w16se w16cid w16 w16cex wp14">
+<w:document xmlns:wpc="http://schemas.microsoft.com/office/word/2010/wordprocessingCanvas" xmlns:cx="http://schemas.microsoft.com/office/drawing/2014/chartex" xmlns:cx1="http://schemas.microsoft.com/office/drawing/2015/9/8/chartex" xmlns:cx2="http://schemas.microsoft.com/office/drawing/2015/10/21/chartex" xmlns:cx3="http://schemas.microsoft.com/office/drawing/2016/5/9/chartex" xmlns:cx4="http://schemas.microsoft.com/office/drawing/2016/5/10/chartex" xmlns:cx5="http://schemas.microsoft.com/office/drawing/2016/5/11/chartex" xmlns:cx6="http://schemas.microsoft.com/office/drawing/2016/5/12/chartex" xmlns:cx7="http://schemas.microsoft.com/office/drawing/2016/5/13/chartex" xmlns:cx8="http://schemas.microsoft.com/office/drawing/2016/5/14/chartex" xmlns:mc="http://schemas.openxmlformats.org/markup-compatibility/2006" xmlns:aink="http://schemas.microsoft.com/office/drawing/2016/ink" xmlns:am3d="http://schemas.microsoft.com/office/drawing/2017/model3d" xmlns:o="urn:schemas-microsoft-com:office:office" xmlns:r="http://schemas.openxmlformats.org/officeDocument/2006/relationships" xmlns:m="http://schemas.openxmlformats.org/officeDocument/2006/math" xmlns:v="urn:schemas-microsoft-com:vml" xmlns:wp14="http://schemas.microsoft.com/office/word/2010/wordprocessingDrawing" xmlns:wp="http://schemas.openxmlformats.org/drawingml/2006/wordprocessingDrawing" xmlns:w10="urn:schemas-microsoft-com:office:word" xmlns:w="http://schemas.openxmlformats.org/wordprocessingml/2006/main" xmlns:w14="http://schemas.microsoft.com/office/word/2010/wordml" xmlns:w15="http://schemas.microsoft.com/office/word/2012/wordml" xmlns:w16cex="http://schemas.microsoft.com/office/word/2018/wordml/cex" xmlns:w16cid="http://schemas.microsoft.com/office/word/2016/wordml/cid" xmlns:w16="http://schemas.microsoft.com/office/word/2018/wordml" xmlns:w16sdtdh="http://schemas.microsoft.com/office/word/2020/wordml/sdtdatahash" xmlns:w16se="http://schemas.microsoft.com/office/word/2015/wordml/symex" xmlns:wpg="http://schemas.microsoft.com/office/word/2010/wordprocessingGroup" xmlns:wpi="http://schemas.microsoft.com/office/word/2010/wordprocessingInk" xmlns:wne="http://schemas.microsoft.com/office/word/2006/wordml" xmlns:wps="http://schemas.microsoft.com/office/word/2010/wordprocessingShape" mc:Ignorable="w14 w15 w16se w16cid w16 w16cex w16sdtdh wp14">
   <w:body>
     <w:p>
       <w:pPr>
@@ -138,46 +138,342 @@
         <w:spacing w:after="0" w:line="240" w:lineRule="auto"/>
         <w:ind w:left="720"/>
         <w:rPr>
+          <w:rFonts w:ascii="Arial" w:eastAsia="Times New Roman" w:hAnsi="Arial" w:cs="Arial"/>
+          <w:color w:val="000000"/>
+          <w:sz w:val="26"/>
+          <w:szCs w:val="26"/>
+          <w:lang w:eastAsia="en-AU"/>
+        </w:rPr>
+      </w:pPr>
+      <w:r>
+        <w:rPr>
+          <w:rFonts w:ascii="Arial" w:eastAsia="Times New Roman" w:hAnsi="Arial" w:cs="Arial"/>
+          <w:color w:val="000000"/>
+          <w:sz w:val="26"/>
+          <w:szCs w:val="26"/>
+          <w:lang w:eastAsia="en-AU"/>
+        </w:rPr>
+        <w:t>This project is centred around developing a scheduler for jobs for distributed systems. The first stage of this project focuses on allocating tasks on a server by clients. This is firstly done through a client-server connection, allowing the client to schedule jobs to the server simulator of the distributed system. Through this connection, the main task that is done in this stage is to find the largest server that is present within the distributed systems configuration file and sending all jobs from the client to that server. This is done with the use of a function called “</w:t>
+      </w:r>
+      <w:proofErr w:type="spellStart"/>
+      <w:r>
+        <w:rPr>
+          <w:rFonts w:ascii="Arial" w:eastAsia="Times New Roman" w:hAnsi="Arial" w:cs="Arial"/>
+          <w:color w:val="000000"/>
+          <w:sz w:val="26"/>
+          <w:szCs w:val="26"/>
+          <w:lang w:eastAsia="en-AU"/>
+        </w:rPr>
+        <w:t>allLargest</w:t>
+      </w:r>
+      <w:proofErr w:type="spellEnd"/>
+      <w:r>
+        <w:rPr>
+          <w:rFonts w:ascii="Arial" w:eastAsia="Times New Roman" w:hAnsi="Arial" w:cs="Arial"/>
+          <w:color w:val="000000"/>
+          <w:sz w:val="26"/>
+          <w:szCs w:val="26"/>
+          <w:lang w:eastAsia="en-AU"/>
+        </w:rPr>
+        <w:t>” created on the client-side where the largest server within the configuration file is determined. Subsequently, the client-side simulator uses this information for transferring all jobs of the client to that server. All in all, the main goal of this stage is to be able to create a stable connection between the client side simulator and the server side simulator and be able to schedule jobs to the largest server within the configuration file that the client side simulator is connected to. </w:t>
+      </w:r>
+    </w:p>
+    <w:p>
+      <w:pPr>
+        <w:spacing w:after="0" w:line="240" w:lineRule="auto"/>
+        <w:ind w:left="720"/>
+        <w:rPr>
           <w:rFonts w:ascii="Times New Roman" w:eastAsia="Times New Roman" w:hAnsi="Times New Roman" w:cs="Times New Roman"/>
           <w:sz w:val="24"/>
           <w:szCs w:val="24"/>
           <w:lang w:eastAsia="en-AU"/>
         </w:rPr>
       </w:pPr>
-      <w:r>
-        <w:rPr>
-          <w:rFonts w:ascii="Arial" w:eastAsia="Times New Roman" w:hAnsi="Arial" w:cs="Arial"/>
-          <w:color w:val="000000"/>
-          <w:sz w:val="26"/>
-          <w:szCs w:val="26"/>
-          <w:lang w:eastAsia="en-AU"/>
-        </w:rPr>
-        <w:t>This project is centred around developing a scheduler for jobs for distributed systems. The first stage of this project focuses on allocating tasks on a server by clients. This is firstly done through a client-server connection, allowing the client to schedule jobs to the server simulator of the distributed system. Through this connection, the main task that is done in this stage is to find the largest server that is present within the distributed systems configuration file and sending all jobs from the client to that server. This is done with the use of a function called “</w:t>
-      </w:r>
-      <w:proofErr w:type="spellStart"/>
-      <w:r>
-        <w:rPr>
-          <w:rFonts w:ascii="Arial" w:eastAsia="Times New Roman" w:hAnsi="Arial" w:cs="Arial"/>
-          <w:color w:val="000000"/>
-          <w:sz w:val="26"/>
-          <w:szCs w:val="26"/>
-          <w:lang w:eastAsia="en-AU"/>
-        </w:rPr>
-        <w:t>allLargest</w:t>
-      </w:r>
-      <w:proofErr w:type="spellEnd"/>
-      <w:r>
-        <w:rPr>
-          <w:rFonts w:ascii="Arial" w:eastAsia="Times New Roman" w:hAnsi="Arial" w:cs="Arial"/>
-          <w:color w:val="000000"/>
-          <w:sz w:val="26"/>
-          <w:szCs w:val="26"/>
-          <w:lang w:eastAsia="en-AU"/>
-        </w:rPr>
-        <w:t>” created on the client-side where the largest server within the configuration file is determined. Subsequently, the client-side simulator uses this information for transferring all jobs of the client to that server. All in all, the main goal of this stage is to be able to create a stable connection between the client side simulator and the server side simulator and be able to schedule jobs to the largest server within the configuration file that the client side simulator is connected to. </w:t>
-      </w:r>
-    </w:p>
-    <w:p/>
+    </w:p>
+    <w:p>
+      <w:pPr>
+        <w:spacing w:after="0" w:line="240" w:lineRule="auto"/>
+        <w:rPr>
+          <w:rFonts w:ascii="Times New Roman" w:eastAsia="Times New Roman" w:hAnsi="Times New Roman" w:cs="Times New Roman"/>
+          <w:sz w:val="24"/>
+          <w:szCs w:val="24"/>
+          <w:lang w:eastAsia="en-AU"/>
+        </w:rPr>
+      </w:pPr>
+      <w:r>
+        <w:rPr>
+          <w:rFonts w:ascii="Arial" w:eastAsia="Times New Roman" w:hAnsi="Arial" w:cs="Arial"/>
+          <w:color w:val="000000"/>
+          <w:sz w:val="32"/>
+          <w:szCs w:val="32"/>
+          <w:lang w:eastAsia="en-AU"/>
+        </w:rPr>
+        <w:t>System Overview: </w:t>
+      </w:r>
+    </w:p>
+    <w:p>
+      <w:pPr>
+        <w:spacing w:after="0" w:line="240" w:lineRule="auto"/>
+        <w:rPr>
+          <w:rFonts w:ascii="Times New Roman" w:eastAsia="Times New Roman" w:hAnsi="Times New Roman" w:cs="Times New Roman"/>
+          <w:sz w:val="24"/>
+          <w:szCs w:val="24"/>
+          <w:lang w:eastAsia="en-AU"/>
+        </w:rPr>
+      </w:pPr>
+      <w:r>
+        <w:rPr>
+          <w:rFonts w:ascii="Arial" w:eastAsia="Times New Roman" w:hAnsi="Arial" w:cs="Arial"/>
+          <w:color w:val="000000"/>
+          <w:sz w:val="26"/>
+          <w:szCs w:val="26"/>
+          <w:lang w:eastAsia="en-AU"/>
+        </w:rPr>
+        <w:tab/>
+      </w:r>
+    </w:p>
+    <w:p>
+      <w:pPr>
+        <w:spacing w:after="0" w:line="240" w:lineRule="auto"/>
+        <w:ind w:left="720"/>
+        <w:rPr>
+          <w:rFonts w:ascii="Arial" w:eastAsia="Times New Roman" w:hAnsi="Arial" w:cs="Arial"/>
+          <w:color w:val="000000"/>
+          <w:sz w:val="26"/>
+          <w:szCs w:val="26"/>
+          <w:lang w:eastAsia="en-AU"/>
+        </w:rPr>
+      </w:pPr>
+      <w:r>
+        <w:rPr>
+          <w:rFonts w:ascii="Arial" w:eastAsia="Times New Roman" w:hAnsi="Arial" w:cs="Arial"/>
+          <w:color w:val="000000"/>
+          <w:sz w:val="26"/>
+          <w:szCs w:val="26"/>
+          <w:lang w:eastAsia="en-AU"/>
+        </w:rPr>
+        <w:t>The main system used for this project is classified as Ds-sim. It is an open source distributed system simulator which consists of two elements used to connect a client and server through simulations, both known as ds-client and ds-server. The main purpose of ds-client within this project is to schedule jobs for the nodes which are within ds-server. Furthermore, the ds-client’s responsibilities also include finding the largest server within the configuration file which ds-client is connected to and schedule all jobs to that server. The ds-server contains virtual servers whose specifications are saved in an XML file. Ds-server’s main responsibility is to ensure to run the scheduled job from the users on the virtual servers it has which are fabricated and are a part of a simulation. The ds-server is also responsible for sending back any error messages that occur and to acknowledge a completed job.</w:t>
+      </w:r>
+    </w:p>
+    <w:p>
+      <w:pPr>
+        <w:spacing w:after="0" w:line="240" w:lineRule="auto"/>
+        <w:ind w:left="720"/>
+        <w:rPr>
+          <w:rFonts w:ascii="Arial" w:eastAsia="Times New Roman" w:hAnsi="Arial" w:cs="Arial"/>
+          <w:color w:val="000000"/>
+          <w:sz w:val="26"/>
+          <w:szCs w:val="26"/>
+          <w:lang w:eastAsia="en-AU"/>
+        </w:rPr>
+      </w:pPr>
+    </w:p>
+    <w:p>
+      <w:pPr>
+        <w:spacing w:after="0" w:line="240" w:lineRule="auto"/>
+        <w:ind w:left="720"/>
+        <w:rPr>
+          <w:rFonts w:ascii="Arial" w:eastAsia="Times New Roman" w:hAnsi="Arial" w:cs="Arial"/>
+          <w:color w:val="000000"/>
+          <w:sz w:val="26"/>
+          <w:szCs w:val="26"/>
+          <w:lang w:eastAsia="en-AU"/>
+        </w:rPr>
+      </w:pPr>
+    </w:p>
+    <w:p>
+      <w:pPr>
+        <w:spacing w:after="0" w:line="240" w:lineRule="auto"/>
+        <w:ind w:left="720"/>
+        <w:rPr>
+          <w:rFonts w:ascii="Arial" w:eastAsia="Times New Roman" w:hAnsi="Arial" w:cs="Arial"/>
+          <w:color w:val="000000"/>
+          <w:sz w:val="26"/>
+          <w:szCs w:val="26"/>
+          <w:lang w:eastAsia="en-AU"/>
+        </w:rPr>
+      </w:pPr>
+    </w:p>
+    <w:p>
+      <w:pPr>
+        <w:spacing w:after="0" w:line="240" w:lineRule="auto"/>
+        <w:ind w:left="720"/>
+        <w:rPr>
+          <w:rFonts w:ascii="Arial" w:eastAsia="Times New Roman" w:hAnsi="Arial" w:cs="Arial"/>
+          <w:color w:val="000000"/>
+          <w:sz w:val="26"/>
+          <w:szCs w:val="26"/>
+          <w:lang w:eastAsia="en-AU"/>
+        </w:rPr>
+      </w:pPr>
+    </w:p>
+    <w:p>
+      <w:pPr>
+        <w:spacing w:after="0" w:line="240" w:lineRule="auto"/>
+        <w:ind w:left="720"/>
+        <w:rPr>
+          <w:rFonts w:ascii="Arial" w:eastAsia="Times New Roman" w:hAnsi="Arial" w:cs="Arial"/>
+          <w:color w:val="000000"/>
+          <w:sz w:val="26"/>
+          <w:szCs w:val="26"/>
+          <w:lang w:eastAsia="en-AU"/>
+        </w:rPr>
+      </w:pPr>
+    </w:p>
+    <w:p>
+      <w:pPr>
+        <w:spacing w:after="0" w:line="240" w:lineRule="auto"/>
+        <w:ind w:left="720"/>
+        <w:rPr>
+          <w:rFonts w:ascii="Arial" w:eastAsia="Times New Roman" w:hAnsi="Arial" w:cs="Arial"/>
+          <w:color w:val="000000"/>
+          <w:sz w:val="26"/>
+          <w:szCs w:val="26"/>
+          <w:lang w:eastAsia="en-AU"/>
+        </w:rPr>
+      </w:pPr>
+    </w:p>
+    <w:p>
+      <w:pPr>
+        <w:spacing w:after="0" w:line="240" w:lineRule="auto"/>
+        <w:ind w:left="720"/>
+        <w:rPr>
+          <w:rFonts w:ascii="Arial" w:eastAsia="Times New Roman" w:hAnsi="Arial" w:cs="Arial"/>
+          <w:color w:val="000000"/>
+          <w:sz w:val="26"/>
+          <w:szCs w:val="26"/>
+          <w:lang w:eastAsia="en-AU"/>
+        </w:rPr>
+      </w:pPr>
+    </w:p>
+    <w:p>
+      <w:pPr>
+        <w:spacing w:after="0" w:line="240" w:lineRule="auto"/>
+        <w:ind w:left="720"/>
+        <w:rPr>
+          <w:rFonts w:ascii="Arial" w:eastAsia="Times New Roman" w:hAnsi="Arial" w:cs="Arial"/>
+          <w:color w:val="000000"/>
+          <w:sz w:val="26"/>
+          <w:szCs w:val="26"/>
+          <w:lang w:eastAsia="en-AU"/>
+        </w:rPr>
+      </w:pPr>
+    </w:p>
+    <w:p>
+      <w:pPr>
+        <w:spacing w:after="0" w:line="240" w:lineRule="auto"/>
+        <w:ind w:left="720"/>
+        <w:rPr>
+          <w:rFonts w:ascii="Arial" w:eastAsia="Times New Roman" w:hAnsi="Arial" w:cs="Arial"/>
+          <w:color w:val="000000"/>
+          <w:sz w:val="26"/>
+          <w:szCs w:val="26"/>
+          <w:lang w:eastAsia="en-AU"/>
+        </w:rPr>
+      </w:pPr>
+    </w:p>
+    <w:p>
+      <w:pPr>
+        <w:spacing w:after="0" w:line="240" w:lineRule="auto"/>
+        <w:ind w:left="720"/>
+        <w:rPr>
+          <w:rFonts w:ascii="Arial" w:hAnsi="Arial" w:cs="Arial"/>
+          <w:color w:val="000000"/>
+          <w:sz w:val="28"/>
+          <w:szCs w:val="28"/>
+        </w:rPr>
+      </w:pPr>
+      <w:r>
+        <w:rPr>
+          <w:rFonts w:ascii="Arial" w:hAnsi="Arial" w:cs="Arial"/>
+          <w:color w:val="000000"/>
+          <w:sz w:val="28"/>
+          <w:szCs w:val="28"/>
+        </w:rPr>
+        <w:lastRenderedPageBreak/>
+        <w:t>System Diagram:</w:t>
+      </w:r>
+    </w:p>
+    <w:p>
+      <w:pPr>
+        <w:spacing w:after="0" w:line="240" w:lineRule="auto"/>
+        <w:ind w:left="720"/>
+        <w:rPr>
+          <w:rFonts w:ascii="Arial" w:hAnsi="Arial" w:cs="Arial"/>
+          <w:color w:val="000000"/>
+          <w:sz w:val="28"/>
+          <w:szCs w:val="28"/>
+        </w:rPr>
+      </w:pPr>
+    </w:p>
+    <w:p>
+      <w:pPr>
+        <w:spacing w:after="0" w:line="240" w:lineRule="auto"/>
+        <w:ind w:left="720"/>
+        <w:rPr>
+          <w:rFonts w:ascii="Times New Roman" w:eastAsia="Times New Roman" w:hAnsi="Times New Roman" w:cs="Times New Roman"/>
+          <w:sz w:val="24"/>
+          <w:szCs w:val="24"/>
+          <w:lang w:eastAsia="en-AU"/>
+        </w:rPr>
+      </w:pPr>
+    </w:p>
+    <w:p>
+      <w:r>
+        <w:rPr>
+          <w:noProof/>
+        </w:rPr>
+        <w:drawing>
+          <wp:anchor distT="0" distB="0" distL="114300" distR="114300" simplePos="0" relativeHeight="251658240" behindDoc="0" locked="0" layoutInCell="1" allowOverlap="1" wp14:anchorId="2F433A77" wp14:editId="33266B12">
+            <wp:simplePos x="0" y="0"/>
+            <wp:positionH relativeFrom="column">
+              <wp:posOffset>0</wp:posOffset>
+            </wp:positionH>
+            <wp:positionV relativeFrom="paragraph">
+              <wp:posOffset>0</wp:posOffset>
+            </wp:positionV>
+            <wp:extent cx="5731510" cy="3168650"/>
+            <wp:effectExtent l="0" t="0" r="2540" b="0"/>
+            <wp:wrapSquare wrapText="bothSides"/>
+            <wp:docPr id="1" name="Picture 1"/>
+            <wp:cNvGraphicFramePr>
+              <a:graphicFrameLocks xmlns:a="http://schemas.openxmlformats.org/drawingml/2006/main" noChangeAspect="1"/>
+            </wp:cNvGraphicFramePr>
+            <a:graphic xmlns:a="http://schemas.openxmlformats.org/drawingml/2006/main">
+              <a:graphicData uri="http://schemas.openxmlformats.org/drawingml/2006/picture">
+                <pic:pic xmlns:pic="http://schemas.openxmlformats.org/drawingml/2006/picture">
+                  <pic:nvPicPr>
+                    <pic:cNvPr id="1" name=""/>
+                    <pic:cNvPicPr/>
+                  </pic:nvPicPr>
+                  <pic:blipFill>
+                    <a:blip r:embed="rId4">
+                      <a:extLst>
+                        <a:ext uri="{28A0092B-C50C-407E-A947-70E740481C1C}">
+                          <a14:useLocalDpi xmlns:a14="http://schemas.microsoft.com/office/drawing/2010/main" val="0"/>
+                        </a:ext>
+                      </a:extLst>
+                    </a:blip>
+                    <a:stretch>
+                      <a:fillRect/>
+                    </a:stretch>
+                  </pic:blipFill>
+                  <pic:spPr>
+                    <a:xfrm>
+                      <a:off x="0" y="0"/>
+                      <a:ext cx="5731510" cy="3168650"/>
+                    </a:xfrm>
+                    <a:prstGeom prst="rect">
+                      <a:avLst/>
+                    </a:prstGeom>
+                  </pic:spPr>
+                </pic:pic>
+              </a:graphicData>
+            </a:graphic>
+          </wp:anchor>
+        </w:drawing>
+      </w:r>
+    </w:p>
     <w:sectPr>
       <w:pgSz w:w="11906" w:h="16838"/>
       <w:pgMar w:top="1440" w:right="1440" w:bottom="1440" w:left="1440" w:header="708" w:footer="708" w:gutter="0"/>
@@ -189,7 +485,7 @@
 </file>
 
 <file path=word/styles.xml><?xml version="1.0" encoding="utf-8"?>
-<w:styles xmlns:mc="http://schemas.openxmlformats.org/markup-compatibility/2006" xmlns:r="http://schemas.openxmlformats.org/officeDocument/2006/relationships" xmlns:w="http://schemas.openxmlformats.org/wordprocessingml/2006/main" xmlns:w14="http://schemas.microsoft.com/office/word/2010/wordml" xmlns:w15="http://schemas.microsoft.com/office/word/2012/wordml" xmlns:w16cex="http://schemas.microsoft.com/office/word/2018/wordml/cex" xmlns:w16cid="http://schemas.microsoft.com/office/word/2016/wordml/cid" xmlns:w16="http://schemas.microsoft.com/office/word/2018/wordml" xmlns:w16se="http://schemas.microsoft.com/office/word/2015/wordml/symex" mc:Ignorable="w14 w15 w16se w16cid w16 w16cex">
+<w:styles xmlns:mc="http://schemas.openxmlformats.org/markup-compatibility/2006" xmlns:r="http://schemas.openxmlformats.org/officeDocument/2006/relationships" xmlns:w="http://schemas.openxmlformats.org/wordprocessingml/2006/main" xmlns:w14="http://schemas.microsoft.com/office/word/2010/wordml" xmlns:w15="http://schemas.microsoft.com/office/word/2012/wordml" xmlns:w16cex="http://schemas.microsoft.com/office/word/2018/wordml/cex" xmlns:w16cid="http://schemas.microsoft.com/office/word/2016/wordml/cid" xmlns:w16="http://schemas.microsoft.com/office/word/2018/wordml" xmlns:w16sdtdh="http://schemas.microsoft.com/office/word/2020/wordml/sdtdatahash" xmlns:w16se="http://schemas.microsoft.com/office/word/2015/wordml/symex" mc:Ignorable="w14 w15 w16se w16cid w16 w16cex w16sdtdh">
   <w:docDefaults>
     <w:rPrDefault>
       <w:rPr>
@@ -311,6 +607,7 @@
     <w:lsdException w:name="HTML Sample" w:semiHidden="1" w:unhideWhenUsed="1"/>
     <w:lsdException w:name="HTML Typewriter" w:semiHidden="1" w:unhideWhenUsed="1"/>
     <w:lsdException w:name="HTML Variable" w:semiHidden="1" w:unhideWhenUsed="1"/>
+    <w:lsdException w:name="Normal Table" w:semiHidden="1" w:unhideWhenUsed="1"/>
     <w:lsdException w:name="annotation subject" w:semiHidden="1" w:unhideWhenUsed="1"/>
     <w:lsdException w:name="No List" w:semiHidden="1" w:unhideWhenUsed="1"/>
     <w:lsdException w:name="Outline List 1" w:semiHidden="1" w:unhideWhenUsed="1"/>
@@ -357,8 +654,10 @@
     <w:lsdException w:name="Table Subtle 2" w:semiHidden="1" w:unhideWhenUsed="1"/>
     <w:lsdException w:name="Table Web 1" w:semiHidden="1" w:unhideWhenUsed="1"/>
     <w:lsdException w:name="Table Web 2" w:semiHidden="1" w:unhideWhenUsed="1"/>
+    <w:lsdException w:name="Table Web 3" w:semiHidden="1" w:unhideWhenUsed="1"/>
     <w:lsdException w:name="Balloon Text" w:semiHidden="1" w:unhideWhenUsed="1"/>
     <w:lsdException w:name="Table Grid" w:uiPriority="39"/>
+    <w:lsdException w:name="Table Theme" w:semiHidden="1" w:unhideWhenUsed="1"/>
     <w:lsdException w:name="Placeholder Text" w:semiHidden="1"/>
     <w:lsdException w:name="No Spacing" w:uiPriority="1" w:qFormat="1"/>
     <w:lsdException w:name="Light Shading" w:uiPriority="60"/>
@@ -587,7 +886,6 @@
   <w:style w:type="character" w:default="1" w:styleId="DefaultParagraphFont">
     <w:name w:val="Default Paragraph Font"/>
     <w:uiPriority w:val="1"/>
-    <w:semiHidden/>
     <w:unhideWhenUsed/>
   </w:style>
   <w:style w:type="table" w:default="1" w:styleId="TableNormal">
@@ -627,6 +925,11 @@
       <w:szCs w:val="24"/>
       <w:lang w:eastAsia="en-AU"/>
     </w:rPr>
+  </w:style>
+  <w:style w:type="character" w:customStyle="1" w:styleId="apple-tab-span">
+    <w:name w:val="apple-tab-span"/>
+    <w:basedOn w:val="DefaultParagraphFont"/>
+    <w:rsid w:val="006D3268"/>
   </w:style>
 </w:styles>
 </file>

</xml_diff>

<commit_message>
Commit 11: Added implementation and references
</commit_message>
<xml_diff>
--- a/ds_assignment_1_stage_1_report.docx
+++ b/ds_assignment_1_stage_1_report.docx
@@ -1177,7 +1177,824 @@
         </w:rPr>
       </w:pPr>
     </w:p>
-    <w:p/>
+    <w:p>
+      <w:pPr>
+        <w:pStyle w:val="NormalWeb"/>
+        <w:spacing w:before="0" w:beforeAutospacing="0" w:after="0" w:afterAutospacing="0"/>
+        <w:rPr>
+          <w:b/>
+          <w:bCs/>
+        </w:rPr>
+      </w:pPr>
+      <w:r>
+        <w:rPr>
+          <w:b/>
+          <w:bCs/>
+          <w:color w:val="000000"/>
+        </w:rPr>
+        <w:t>Implementation</w:t>
+      </w:r>
+    </w:p>
+    <w:p>
+      <w:pPr>
+        <w:spacing w:after="240" w:line="240" w:lineRule="auto"/>
+        <w:rPr>
+          <w:rFonts w:ascii="Times New Roman" w:eastAsia="Times New Roman" w:hAnsi="Times New Roman" w:cs="Times New Roman"/>
+          <w:sz w:val="24"/>
+          <w:szCs w:val="24"/>
+          <w:lang w:eastAsia="en-AU"/>
+        </w:rPr>
+      </w:pPr>
+    </w:p>
+    <w:p>
+      <w:pPr>
+        <w:spacing w:after="0" w:line="240" w:lineRule="auto"/>
+        <w:ind w:left="720"/>
+        <w:rPr>
+          <w:rFonts w:ascii="Times New Roman" w:eastAsia="Times New Roman" w:hAnsi="Times New Roman" w:cs="Times New Roman"/>
+          <w:sz w:val="24"/>
+          <w:szCs w:val="24"/>
+          <w:lang w:eastAsia="en-AU"/>
+        </w:rPr>
+      </w:pPr>
+      <w:r>
+        <w:rPr>
+          <w:rFonts w:ascii="Times New Roman" w:eastAsia="Times New Roman" w:hAnsi="Times New Roman" w:cs="Times New Roman"/>
+          <w:color w:val="000000"/>
+          <w:sz w:val="24"/>
+          <w:szCs w:val="24"/>
+          <w:lang w:eastAsia="en-AU"/>
+        </w:rPr>
+        <w:t>Our software and simulation are built on the technologies surrounding sockets. Socket programming allows the connection between two nodes on a network be that the same internal network, local network or even across the internet. It works by using what are called sockets and IP. sockets are a virtual port on a computer from which it can send and receive input. Its address is determined by its IP and socket number. This means another node with this information can communicate with the other node using this address information. </w:t>
+      </w:r>
+    </w:p>
+    <w:p>
+      <w:pPr>
+        <w:spacing w:after="0" w:line="240" w:lineRule="auto"/>
+        <w:ind w:left="720"/>
+        <w:rPr>
+          <w:rFonts w:ascii="Times New Roman" w:eastAsia="Times New Roman" w:hAnsi="Times New Roman" w:cs="Times New Roman"/>
+          <w:sz w:val="24"/>
+          <w:szCs w:val="24"/>
+          <w:lang w:eastAsia="en-AU"/>
+        </w:rPr>
+      </w:pPr>
+    </w:p>
+    <w:p>
+      <w:pPr>
+        <w:spacing w:after="0" w:line="240" w:lineRule="auto"/>
+        <w:ind w:left="720"/>
+        <w:rPr>
+          <w:rFonts w:ascii="Times New Roman" w:eastAsia="Times New Roman" w:hAnsi="Times New Roman" w:cs="Times New Roman"/>
+          <w:sz w:val="24"/>
+          <w:szCs w:val="24"/>
+          <w:lang w:eastAsia="en-AU"/>
+        </w:rPr>
+      </w:pPr>
+      <w:r>
+        <w:rPr>
+          <w:rFonts w:ascii="Times New Roman" w:eastAsia="Times New Roman" w:hAnsi="Times New Roman" w:cs="Times New Roman"/>
+          <w:color w:val="000000"/>
+          <w:sz w:val="24"/>
+          <w:szCs w:val="24"/>
+          <w:lang w:eastAsia="en-AU"/>
+        </w:rPr>
+        <w:t>XML (Extensible Markup Language) is a markup language created by the World Wide Web Consortium and is used to encode information that is easy for both a human and computer to understand. This technology is essential for our program and simulation to function as we access XML file that contains information on available servers.</w:t>
+      </w:r>
+    </w:p>
+    <w:p>
+      <w:pPr>
+        <w:spacing w:after="0" w:line="240" w:lineRule="auto"/>
+        <w:ind w:left="720"/>
+        <w:rPr>
+          <w:rFonts w:ascii="Times New Roman" w:eastAsia="Times New Roman" w:hAnsi="Times New Roman" w:cs="Times New Roman"/>
+          <w:sz w:val="24"/>
+          <w:szCs w:val="24"/>
+          <w:lang w:eastAsia="en-AU"/>
+        </w:rPr>
+      </w:pPr>
+    </w:p>
+    <w:p>
+      <w:pPr>
+        <w:spacing w:after="0" w:line="240" w:lineRule="auto"/>
+        <w:ind w:left="720"/>
+        <w:rPr>
+          <w:rFonts w:ascii="Times New Roman" w:eastAsia="Times New Roman" w:hAnsi="Times New Roman" w:cs="Times New Roman"/>
+          <w:sz w:val="24"/>
+          <w:szCs w:val="24"/>
+          <w:lang w:eastAsia="en-AU"/>
+        </w:rPr>
+      </w:pPr>
+      <w:r>
+        <w:rPr>
+          <w:rFonts w:ascii="Times New Roman" w:eastAsia="Times New Roman" w:hAnsi="Times New Roman" w:cs="Times New Roman"/>
+          <w:color w:val="000000"/>
+          <w:sz w:val="24"/>
+          <w:szCs w:val="24"/>
+          <w:lang w:eastAsia="en-AU"/>
+        </w:rPr>
+        <w:t>Software used to run the simulation and test the program we created included: </w:t>
+      </w:r>
+    </w:p>
+    <w:p>
+      <w:pPr>
+        <w:numPr>
+          <w:ilvl w:val="0"/>
+          <w:numId w:val="3"/>
+        </w:numPr>
+        <w:tabs>
+          <w:tab w:val="clear" w:pos="720"/>
+          <w:tab w:val="num" w:pos="1440"/>
+        </w:tabs>
+        <w:spacing w:after="0" w:line="240" w:lineRule="auto"/>
+        <w:ind w:left="1440"/>
+        <w:textAlignment w:val="baseline"/>
+        <w:rPr>
+          <w:rFonts w:ascii="Times New Roman" w:eastAsia="Times New Roman" w:hAnsi="Times New Roman" w:cs="Times New Roman"/>
+          <w:color w:val="000000"/>
+          <w:sz w:val="24"/>
+          <w:szCs w:val="24"/>
+          <w:lang w:eastAsia="en-AU"/>
+        </w:rPr>
+      </w:pPr>
+      <w:r>
+        <w:rPr>
+          <w:rFonts w:ascii="Times New Roman" w:eastAsia="Times New Roman" w:hAnsi="Times New Roman" w:cs="Times New Roman"/>
+          <w:color w:val="000000"/>
+          <w:sz w:val="24"/>
+          <w:szCs w:val="24"/>
+          <w:lang w:eastAsia="en-AU"/>
+        </w:rPr>
+        <w:t xml:space="preserve">Virtual </w:t>
+      </w:r>
+      <w:proofErr w:type="gramStart"/>
+      <w:r>
+        <w:rPr>
+          <w:rFonts w:ascii="Times New Roman" w:eastAsia="Times New Roman" w:hAnsi="Times New Roman" w:cs="Times New Roman"/>
+          <w:color w:val="000000"/>
+          <w:sz w:val="24"/>
+          <w:szCs w:val="24"/>
+          <w:lang w:eastAsia="en-AU"/>
+        </w:rPr>
+        <w:t>Box :</w:t>
+      </w:r>
+      <w:proofErr w:type="gramEnd"/>
+      <w:r>
+        <w:rPr>
+          <w:rFonts w:ascii="Times New Roman" w:eastAsia="Times New Roman" w:hAnsi="Times New Roman" w:cs="Times New Roman"/>
+          <w:color w:val="000000"/>
+          <w:sz w:val="24"/>
+          <w:szCs w:val="24"/>
+          <w:lang w:eastAsia="en-AU"/>
+        </w:rPr>
+        <w:t xml:space="preserve"> Is a piece of software created by the company oracle that allows a user to create a virtual computer. A virtual computer </w:t>
+      </w:r>
+      <w:proofErr w:type="gramStart"/>
+      <w:r>
+        <w:rPr>
+          <w:rFonts w:ascii="Times New Roman" w:eastAsia="Times New Roman" w:hAnsi="Times New Roman" w:cs="Times New Roman"/>
+          <w:color w:val="000000"/>
+          <w:sz w:val="24"/>
+          <w:szCs w:val="24"/>
+          <w:lang w:eastAsia="en-AU"/>
+        </w:rPr>
+        <w:t>effectively  works</w:t>
+      </w:r>
+      <w:proofErr w:type="gramEnd"/>
+      <w:r>
+        <w:rPr>
+          <w:rFonts w:ascii="Times New Roman" w:eastAsia="Times New Roman" w:hAnsi="Times New Roman" w:cs="Times New Roman"/>
+          <w:color w:val="000000"/>
+          <w:sz w:val="24"/>
+          <w:szCs w:val="24"/>
+          <w:lang w:eastAsia="en-AU"/>
+        </w:rPr>
+        <w:t xml:space="preserve"> as any other computer but allows the use of different OSs. </w:t>
+      </w:r>
+    </w:p>
+    <w:p>
+      <w:pPr>
+        <w:numPr>
+          <w:ilvl w:val="0"/>
+          <w:numId w:val="3"/>
+        </w:numPr>
+        <w:tabs>
+          <w:tab w:val="clear" w:pos="720"/>
+          <w:tab w:val="num" w:pos="1440"/>
+        </w:tabs>
+        <w:spacing w:after="0" w:line="240" w:lineRule="auto"/>
+        <w:ind w:left="1440"/>
+        <w:textAlignment w:val="baseline"/>
+        <w:rPr>
+          <w:rFonts w:ascii="Times New Roman" w:eastAsia="Times New Roman" w:hAnsi="Times New Roman" w:cs="Times New Roman"/>
+          <w:color w:val="000000"/>
+          <w:sz w:val="24"/>
+          <w:szCs w:val="24"/>
+          <w:lang w:eastAsia="en-AU"/>
+        </w:rPr>
+      </w:pPr>
+      <w:r>
+        <w:rPr>
+          <w:rFonts w:ascii="Times New Roman" w:eastAsia="Times New Roman" w:hAnsi="Times New Roman" w:cs="Times New Roman"/>
+          <w:color w:val="000000"/>
+          <w:sz w:val="24"/>
+          <w:szCs w:val="24"/>
+          <w:lang w:eastAsia="en-AU"/>
+        </w:rPr>
+        <w:t xml:space="preserve">Ubuntu </w:t>
+      </w:r>
+      <w:proofErr w:type="gramStart"/>
+      <w:r>
+        <w:rPr>
+          <w:rFonts w:ascii="Times New Roman" w:eastAsia="Times New Roman" w:hAnsi="Times New Roman" w:cs="Times New Roman"/>
+          <w:color w:val="000000"/>
+          <w:sz w:val="24"/>
+          <w:szCs w:val="24"/>
+          <w:lang w:eastAsia="en-AU"/>
+        </w:rPr>
+        <w:t>desktop :</w:t>
+      </w:r>
+      <w:proofErr w:type="gramEnd"/>
+      <w:r>
+        <w:rPr>
+          <w:rFonts w:ascii="Times New Roman" w:eastAsia="Times New Roman" w:hAnsi="Times New Roman" w:cs="Times New Roman"/>
+          <w:color w:val="000000"/>
+          <w:sz w:val="24"/>
+          <w:szCs w:val="24"/>
+          <w:lang w:eastAsia="en-AU"/>
+        </w:rPr>
+        <w:t xml:space="preserve"> ubuntu is an operating system built by the company Linux. The simulation was run on this operating system as it is much more flexible than windows and less resource intensive. </w:t>
+      </w:r>
+    </w:p>
+    <w:p>
+      <w:pPr>
+        <w:numPr>
+          <w:ilvl w:val="0"/>
+          <w:numId w:val="3"/>
+        </w:numPr>
+        <w:tabs>
+          <w:tab w:val="clear" w:pos="720"/>
+          <w:tab w:val="num" w:pos="1440"/>
+        </w:tabs>
+        <w:spacing w:after="0" w:line="240" w:lineRule="auto"/>
+        <w:ind w:left="1440"/>
+        <w:textAlignment w:val="baseline"/>
+        <w:rPr>
+          <w:rFonts w:ascii="Times New Roman" w:eastAsia="Times New Roman" w:hAnsi="Times New Roman" w:cs="Times New Roman"/>
+          <w:color w:val="000000"/>
+          <w:sz w:val="24"/>
+          <w:szCs w:val="24"/>
+          <w:lang w:eastAsia="en-AU"/>
+        </w:rPr>
+      </w:pPr>
+      <w:r>
+        <w:rPr>
+          <w:rFonts w:ascii="Times New Roman" w:eastAsia="Times New Roman" w:hAnsi="Times New Roman" w:cs="Times New Roman"/>
+          <w:color w:val="000000"/>
+          <w:sz w:val="24"/>
+          <w:szCs w:val="24"/>
+          <w:lang w:eastAsia="en-AU"/>
+        </w:rPr>
+        <w:t xml:space="preserve">Java: Java is an </w:t>
+      </w:r>
+      <w:proofErr w:type="gramStart"/>
+      <w:r>
+        <w:rPr>
+          <w:rFonts w:ascii="Times New Roman" w:eastAsia="Times New Roman" w:hAnsi="Times New Roman" w:cs="Times New Roman"/>
+          <w:color w:val="000000"/>
+          <w:sz w:val="24"/>
+          <w:szCs w:val="24"/>
+          <w:lang w:eastAsia="en-AU"/>
+        </w:rPr>
+        <w:t>object oriented</w:t>
+      </w:r>
+      <w:proofErr w:type="gramEnd"/>
+      <w:r>
+        <w:rPr>
+          <w:rFonts w:ascii="Times New Roman" w:eastAsia="Times New Roman" w:hAnsi="Times New Roman" w:cs="Times New Roman"/>
+          <w:color w:val="000000"/>
+          <w:sz w:val="24"/>
+          <w:szCs w:val="24"/>
+          <w:lang w:eastAsia="en-AU"/>
+        </w:rPr>
+        <w:t xml:space="preserve"> programming language developed by Oracle. It is what our client is written in and is used to </w:t>
+      </w:r>
+      <w:proofErr w:type="spellStart"/>
+      <w:r>
+        <w:rPr>
+          <w:rFonts w:ascii="Times New Roman" w:eastAsia="Times New Roman" w:hAnsi="Times New Roman" w:cs="Times New Roman"/>
+          <w:color w:val="000000"/>
+          <w:sz w:val="24"/>
+          <w:szCs w:val="24"/>
+          <w:lang w:eastAsia="en-AU"/>
+        </w:rPr>
+        <w:t>to</w:t>
+      </w:r>
+      <w:proofErr w:type="spellEnd"/>
+      <w:r>
+        <w:rPr>
+          <w:rFonts w:ascii="Times New Roman" w:eastAsia="Times New Roman" w:hAnsi="Times New Roman" w:cs="Times New Roman"/>
+          <w:color w:val="000000"/>
+          <w:sz w:val="24"/>
+          <w:szCs w:val="24"/>
+          <w:lang w:eastAsia="en-AU"/>
+        </w:rPr>
+        <w:t xml:space="preserve"> compile and run our application. </w:t>
+      </w:r>
+    </w:p>
+    <w:p>
+      <w:pPr>
+        <w:spacing w:after="0" w:line="240" w:lineRule="auto"/>
+        <w:ind w:left="720"/>
+        <w:rPr>
+          <w:rFonts w:ascii="Times New Roman" w:eastAsia="Times New Roman" w:hAnsi="Times New Roman" w:cs="Times New Roman"/>
+          <w:sz w:val="24"/>
+          <w:szCs w:val="24"/>
+          <w:lang w:eastAsia="en-AU"/>
+        </w:rPr>
+      </w:pPr>
+    </w:p>
+    <w:p>
+      <w:pPr>
+        <w:spacing w:after="0" w:line="240" w:lineRule="auto"/>
+        <w:ind w:left="720"/>
+        <w:rPr>
+          <w:rFonts w:ascii="Times New Roman" w:eastAsia="Times New Roman" w:hAnsi="Times New Roman" w:cs="Times New Roman"/>
+          <w:sz w:val="24"/>
+          <w:szCs w:val="24"/>
+          <w:lang w:eastAsia="en-AU"/>
+        </w:rPr>
+      </w:pPr>
+      <w:r>
+        <w:rPr>
+          <w:rFonts w:ascii="Times New Roman" w:eastAsia="Times New Roman" w:hAnsi="Times New Roman" w:cs="Times New Roman"/>
+          <w:color w:val="000000"/>
+          <w:sz w:val="24"/>
+          <w:szCs w:val="24"/>
+          <w:lang w:eastAsia="en-AU"/>
+        </w:rPr>
+        <w:t xml:space="preserve">As previously </w:t>
+      </w:r>
+      <w:proofErr w:type="gramStart"/>
+      <w:r>
+        <w:rPr>
+          <w:rFonts w:ascii="Times New Roman" w:eastAsia="Times New Roman" w:hAnsi="Times New Roman" w:cs="Times New Roman"/>
+          <w:color w:val="000000"/>
+          <w:sz w:val="24"/>
+          <w:szCs w:val="24"/>
+          <w:lang w:eastAsia="en-AU"/>
+        </w:rPr>
+        <w:t>mentioned</w:t>
+      </w:r>
+      <w:proofErr w:type="gramEnd"/>
+      <w:r>
+        <w:rPr>
+          <w:rFonts w:ascii="Times New Roman" w:eastAsia="Times New Roman" w:hAnsi="Times New Roman" w:cs="Times New Roman"/>
+          <w:color w:val="000000"/>
+          <w:sz w:val="24"/>
+          <w:szCs w:val="24"/>
+          <w:lang w:eastAsia="en-AU"/>
+        </w:rPr>
+        <w:t xml:space="preserve"> java was used in the creation of our program, which involved the use of many different libraries/packages within the java ecosystem. Libraries and packages used include: </w:t>
+      </w:r>
+    </w:p>
+    <w:p>
+      <w:pPr>
+        <w:numPr>
+          <w:ilvl w:val="0"/>
+          <w:numId w:val="4"/>
+        </w:numPr>
+        <w:tabs>
+          <w:tab w:val="clear" w:pos="720"/>
+          <w:tab w:val="num" w:pos="1440"/>
+        </w:tabs>
+        <w:spacing w:after="0" w:line="240" w:lineRule="auto"/>
+        <w:ind w:left="1440"/>
+        <w:textAlignment w:val="baseline"/>
+        <w:rPr>
+          <w:rFonts w:ascii="Times New Roman" w:eastAsia="Times New Roman" w:hAnsi="Times New Roman" w:cs="Times New Roman"/>
+          <w:color w:val="000000"/>
+          <w:sz w:val="24"/>
+          <w:szCs w:val="24"/>
+          <w:lang w:eastAsia="en-AU"/>
+        </w:rPr>
+      </w:pPr>
+      <w:proofErr w:type="gramStart"/>
+      <w:r>
+        <w:rPr>
+          <w:rFonts w:ascii="Times New Roman" w:eastAsia="Times New Roman" w:hAnsi="Times New Roman" w:cs="Times New Roman"/>
+          <w:color w:val="000000"/>
+          <w:sz w:val="24"/>
+          <w:szCs w:val="24"/>
+          <w:lang w:eastAsia="en-AU"/>
+        </w:rPr>
+        <w:t>Java.net.*</w:t>
+      </w:r>
+      <w:proofErr w:type="gramEnd"/>
+      <w:r>
+        <w:rPr>
+          <w:rFonts w:ascii="Times New Roman" w:eastAsia="Times New Roman" w:hAnsi="Times New Roman" w:cs="Times New Roman"/>
+          <w:color w:val="000000"/>
+          <w:sz w:val="24"/>
+          <w:szCs w:val="24"/>
+          <w:lang w:eastAsia="en-AU"/>
+        </w:rPr>
+        <w:t>: is a package that contains multiple libraries all useful for establishing connections between applications. This enables our program to establish a connection with the ds - server and enables the sending of information back and forth.   </w:t>
+      </w:r>
+    </w:p>
+    <w:p>
+      <w:pPr>
+        <w:numPr>
+          <w:ilvl w:val="0"/>
+          <w:numId w:val="4"/>
+        </w:numPr>
+        <w:tabs>
+          <w:tab w:val="clear" w:pos="720"/>
+          <w:tab w:val="num" w:pos="1440"/>
+        </w:tabs>
+        <w:spacing w:after="0" w:line="240" w:lineRule="auto"/>
+        <w:ind w:left="1440"/>
+        <w:textAlignment w:val="baseline"/>
+        <w:rPr>
+          <w:rFonts w:ascii="Times New Roman" w:eastAsia="Times New Roman" w:hAnsi="Times New Roman" w:cs="Times New Roman"/>
+          <w:color w:val="000000"/>
+          <w:sz w:val="24"/>
+          <w:szCs w:val="24"/>
+          <w:lang w:eastAsia="en-AU"/>
+        </w:rPr>
+      </w:pPr>
+      <w:r>
+        <w:rPr>
+          <w:rFonts w:ascii="Times New Roman" w:eastAsia="Times New Roman" w:hAnsi="Times New Roman" w:cs="Times New Roman"/>
+          <w:color w:val="000000"/>
+          <w:sz w:val="24"/>
+          <w:szCs w:val="24"/>
+          <w:lang w:eastAsia="en-AU"/>
+        </w:rPr>
+        <w:t xml:space="preserve">Java.io: Is the package that actually enables the sending of data back and forth between the client and server using the connection created by </w:t>
+      </w:r>
+      <w:proofErr w:type="gramStart"/>
+      <w:r>
+        <w:rPr>
+          <w:rFonts w:ascii="Times New Roman" w:eastAsia="Times New Roman" w:hAnsi="Times New Roman" w:cs="Times New Roman"/>
+          <w:color w:val="000000"/>
+          <w:sz w:val="24"/>
+          <w:szCs w:val="24"/>
+          <w:lang w:eastAsia="en-AU"/>
+        </w:rPr>
+        <w:t>Java.net.*</w:t>
+      </w:r>
+      <w:proofErr w:type="gramEnd"/>
+      <w:r>
+        <w:rPr>
+          <w:rFonts w:ascii="Times New Roman" w:eastAsia="Times New Roman" w:hAnsi="Times New Roman" w:cs="Times New Roman"/>
+          <w:color w:val="000000"/>
+          <w:sz w:val="24"/>
+          <w:szCs w:val="24"/>
+          <w:lang w:eastAsia="en-AU"/>
+        </w:rPr>
+        <w:t xml:space="preserve"> objects. Information sent is encoded as bytes not strings. </w:t>
+      </w:r>
+    </w:p>
+    <w:p>
+      <w:pPr>
+        <w:numPr>
+          <w:ilvl w:val="0"/>
+          <w:numId w:val="4"/>
+        </w:numPr>
+        <w:tabs>
+          <w:tab w:val="clear" w:pos="720"/>
+          <w:tab w:val="num" w:pos="1440"/>
+        </w:tabs>
+        <w:spacing w:after="0" w:line="240" w:lineRule="auto"/>
+        <w:ind w:left="1440"/>
+        <w:textAlignment w:val="baseline"/>
+        <w:rPr>
+          <w:rFonts w:ascii="Times New Roman" w:eastAsia="Times New Roman" w:hAnsi="Times New Roman" w:cs="Times New Roman"/>
+          <w:color w:val="000000"/>
+          <w:sz w:val="24"/>
+          <w:szCs w:val="24"/>
+          <w:lang w:eastAsia="en-AU"/>
+        </w:rPr>
+      </w:pPr>
+      <w:r>
+        <w:rPr>
+          <w:rFonts w:ascii="Times New Roman" w:eastAsia="Times New Roman" w:hAnsi="Times New Roman" w:cs="Times New Roman"/>
+          <w:color w:val="000000"/>
+          <w:sz w:val="24"/>
+          <w:szCs w:val="24"/>
+          <w:lang w:eastAsia="en-AU"/>
+        </w:rPr>
+        <w:lastRenderedPageBreak/>
+        <w:t xml:space="preserve">The java.xml package: This library contains methods and objects that allow you to parse through xml files. This is what enables our program to establish which server is the largest by reading the xml </w:t>
+      </w:r>
+      <w:proofErr w:type="gramStart"/>
+      <w:r>
+        <w:rPr>
+          <w:rFonts w:ascii="Times New Roman" w:eastAsia="Times New Roman" w:hAnsi="Times New Roman" w:cs="Times New Roman"/>
+          <w:color w:val="000000"/>
+          <w:sz w:val="24"/>
+          <w:szCs w:val="24"/>
+          <w:lang w:eastAsia="en-AU"/>
+        </w:rPr>
+        <w:t>file</w:t>
+      </w:r>
+      <w:proofErr w:type="gramEnd"/>
+    </w:p>
+    <w:p>
+      <w:pPr>
+        <w:spacing w:after="0" w:line="240" w:lineRule="auto"/>
+        <w:ind w:left="720"/>
+        <w:rPr>
+          <w:rFonts w:ascii="Times New Roman" w:eastAsia="Times New Roman" w:hAnsi="Times New Roman" w:cs="Times New Roman"/>
+          <w:sz w:val="24"/>
+          <w:szCs w:val="24"/>
+          <w:lang w:eastAsia="en-AU"/>
+        </w:rPr>
+      </w:pPr>
+    </w:p>
+    <w:p>
+      <w:pPr>
+        <w:spacing w:after="0" w:line="240" w:lineRule="auto"/>
+        <w:ind w:left="720"/>
+        <w:rPr>
+          <w:rFonts w:ascii="Times New Roman" w:eastAsia="Times New Roman" w:hAnsi="Times New Roman" w:cs="Times New Roman"/>
+          <w:sz w:val="24"/>
+          <w:szCs w:val="24"/>
+          <w:lang w:eastAsia="en-AU"/>
+        </w:rPr>
+      </w:pPr>
+      <w:r>
+        <w:rPr>
+          <w:rFonts w:ascii="Times New Roman" w:eastAsia="Times New Roman" w:hAnsi="Times New Roman" w:cs="Times New Roman"/>
+          <w:color w:val="000000"/>
+          <w:sz w:val="24"/>
+          <w:szCs w:val="24"/>
+          <w:lang w:eastAsia="en-AU"/>
+        </w:rPr>
+        <w:t xml:space="preserve">The data structure that is used in our program revolves mainly around Arrays as information from the XML file is parsed into an Array to allow for easy access and data manipulation. The Array named servers stores useful information of each server with the server at </w:t>
+      </w:r>
+      <w:proofErr w:type="gramStart"/>
+      <w:r>
+        <w:rPr>
+          <w:rFonts w:ascii="Times New Roman" w:eastAsia="Times New Roman" w:hAnsi="Times New Roman" w:cs="Times New Roman"/>
+          <w:color w:val="000000"/>
+          <w:sz w:val="24"/>
+          <w:szCs w:val="24"/>
+          <w:lang w:eastAsia="en-AU"/>
+        </w:rPr>
+        <w:t>array[</w:t>
+      </w:r>
+      <w:proofErr w:type="gramEnd"/>
+      <w:r>
+        <w:rPr>
+          <w:rFonts w:ascii="Times New Roman" w:eastAsia="Times New Roman" w:hAnsi="Times New Roman" w:cs="Times New Roman"/>
+          <w:color w:val="000000"/>
+          <w:sz w:val="24"/>
+          <w:szCs w:val="24"/>
+          <w:lang w:eastAsia="en-AU"/>
+        </w:rPr>
+        <w:t xml:space="preserve">0] being the first server in the XML file. The Array server is then parsed through using the method </w:t>
+      </w:r>
+      <w:proofErr w:type="spellStart"/>
+      <w:proofErr w:type="gramStart"/>
+      <w:r>
+        <w:rPr>
+          <w:rFonts w:ascii="Times New Roman" w:eastAsia="Times New Roman" w:hAnsi="Times New Roman" w:cs="Times New Roman"/>
+          <w:color w:val="000000"/>
+          <w:sz w:val="24"/>
+          <w:szCs w:val="24"/>
+          <w:lang w:eastAsia="en-AU"/>
+        </w:rPr>
+        <w:t>findLargestServer</w:t>
+      </w:r>
+      <w:proofErr w:type="spellEnd"/>
+      <w:r>
+        <w:rPr>
+          <w:rFonts w:ascii="Times New Roman" w:eastAsia="Times New Roman" w:hAnsi="Times New Roman" w:cs="Times New Roman"/>
+          <w:color w:val="000000"/>
+          <w:sz w:val="24"/>
+          <w:szCs w:val="24"/>
+          <w:lang w:eastAsia="en-AU"/>
+        </w:rPr>
+        <w:t>(</w:t>
+      </w:r>
+      <w:proofErr w:type="gramEnd"/>
+      <w:r>
+        <w:rPr>
+          <w:rFonts w:ascii="Times New Roman" w:eastAsia="Times New Roman" w:hAnsi="Times New Roman" w:cs="Times New Roman"/>
+          <w:color w:val="000000"/>
+          <w:sz w:val="24"/>
+          <w:szCs w:val="24"/>
+          <w:lang w:eastAsia="en-AU"/>
+        </w:rPr>
+        <w:t>) which returns the server ID of the largest server.</w:t>
+      </w:r>
+    </w:p>
+    <w:p>
+      <w:pPr>
+        <w:spacing w:after="0" w:line="240" w:lineRule="auto"/>
+        <w:ind w:left="720"/>
+        <w:rPr>
+          <w:rFonts w:ascii="Times New Roman" w:eastAsia="Times New Roman" w:hAnsi="Times New Roman" w:cs="Times New Roman"/>
+          <w:sz w:val="24"/>
+          <w:szCs w:val="24"/>
+          <w:lang w:eastAsia="en-AU"/>
+        </w:rPr>
+      </w:pPr>
+    </w:p>
+    <w:p>
+      <w:pPr>
+        <w:spacing w:after="0" w:line="240" w:lineRule="auto"/>
+        <w:ind w:left="720"/>
+        <w:rPr>
+          <w:rFonts w:ascii="Times New Roman" w:eastAsia="Times New Roman" w:hAnsi="Times New Roman" w:cs="Times New Roman"/>
+          <w:sz w:val="24"/>
+          <w:szCs w:val="24"/>
+          <w:lang w:eastAsia="en-AU"/>
+        </w:rPr>
+      </w:pPr>
+      <w:r>
+        <w:rPr>
+          <w:rFonts w:ascii="Times New Roman" w:eastAsia="Times New Roman" w:hAnsi="Times New Roman" w:cs="Times New Roman"/>
+          <w:color w:val="000000"/>
+          <w:sz w:val="24"/>
+          <w:szCs w:val="24"/>
+          <w:lang w:eastAsia="en-AU"/>
+        </w:rPr>
+        <w:t xml:space="preserve">The method used to return the largest server is a relatively simple technique which involves extracting the </w:t>
+      </w:r>
+      <w:proofErr w:type="spellStart"/>
+      <w:r>
+        <w:rPr>
+          <w:rFonts w:ascii="Times New Roman" w:eastAsia="Times New Roman" w:hAnsi="Times New Roman" w:cs="Times New Roman"/>
+          <w:color w:val="000000"/>
+          <w:sz w:val="24"/>
+          <w:szCs w:val="24"/>
+          <w:lang w:eastAsia="en-AU"/>
+        </w:rPr>
+        <w:t>cpu</w:t>
+      </w:r>
+      <w:proofErr w:type="spellEnd"/>
+      <w:r>
+        <w:rPr>
+          <w:rFonts w:ascii="Times New Roman" w:eastAsia="Times New Roman" w:hAnsi="Times New Roman" w:cs="Times New Roman"/>
+          <w:color w:val="000000"/>
+          <w:sz w:val="24"/>
+          <w:szCs w:val="24"/>
+          <w:lang w:eastAsia="en-AU"/>
+        </w:rPr>
+        <w:t xml:space="preserve"> core count of each server contained within the XML file. </w:t>
+      </w:r>
+    </w:p>
+    <w:p>
+      <w:r>
+        <w:tab/>
+      </w:r>
+    </w:p>
+    <w:p>
+      <w:pPr>
+        <w:ind w:left="360"/>
+      </w:pPr>
+    </w:p>
+    <w:p>
+      <w:pPr>
+        <w:ind w:firstLine="720"/>
+        <w:rPr>
+          <w:sz w:val="24"/>
+          <w:szCs w:val="24"/>
+        </w:rPr>
+      </w:pPr>
+      <w:r>
+        <w:rPr>
+          <w:sz w:val="24"/>
+          <w:szCs w:val="24"/>
+        </w:rPr>
+        <w:t xml:space="preserve">Each function is commented with a description of the functions function. </w:t>
+      </w:r>
+    </w:p>
+    <w:p>
+      <w:pPr>
+        <w:ind w:left="720"/>
+      </w:pPr>
+    </w:p>
+    <w:p>
+      <w:pPr>
+        <w:ind w:left="720"/>
+      </w:pPr>
+      <w:r>
+        <w:t xml:space="preserve">List of functions: </w:t>
+      </w:r>
+    </w:p>
+    <w:p>
+      <w:pPr>
+        <w:ind w:left="720"/>
+      </w:pPr>
+      <w:proofErr w:type="gramStart"/>
+      <w:r>
+        <w:t>Write(</w:t>
+      </w:r>
+      <w:proofErr w:type="gramEnd"/>
+      <w:r>
+        <w:t xml:space="preserve">), read() and find </w:t>
+      </w:r>
+      <w:proofErr w:type="spellStart"/>
+      <w:r>
+        <w:t>LargestServer</w:t>
+      </w:r>
+      <w:proofErr w:type="spellEnd"/>
+      <w:r>
+        <w:t xml:space="preserve">() – Ben </w:t>
+      </w:r>
+    </w:p>
+    <w:p>
+      <w:pPr>
+        <w:ind w:left="720"/>
+      </w:pPr>
+      <w:proofErr w:type="spellStart"/>
+      <w:proofErr w:type="gramStart"/>
+      <w:r>
+        <w:t>readFile</w:t>
+      </w:r>
+      <w:proofErr w:type="spellEnd"/>
+      <w:r>
+        <w:t>(</w:t>
+      </w:r>
+      <w:proofErr w:type="gramEnd"/>
+      <w:r>
+        <w:t xml:space="preserve">), quit(), server class – </w:t>
+      </w:r>
+      <w:proofErr w:type="spellStart"/>
+      <w:r>
+        <w:t>Prithivi</w:t>
+      </w:r>
+      <w:proofErr w:type="spellEnd"/>
+    </w:p>
+    <w:p>
+      <w:pPr>
+        <w:ind w:left="720"/>
+      </w:pPr>
+      <w:proofErr w:type="spellStart"/>
+      <w:proofErr w:type="gramStart"/>
+      <w:r>
+        <w:t>allToLargest</w:t>
+      </w:r>
+      <w:proofErr w:type="spellEnd"/>
+      <w:r>
+        <w:t>(</w:t>
+      </w:r>
+      <w:proofErr w:type="gramEnd"/>
+      <w:r>
+        <w:t xml:space="preserve">), constructor of class – </w:t>
+      </w:r>
+      <w:proofErr w:type="spellStart"/>
+      <w:r>
+        <w:t>Edoardo</w:t>
+      </w:r>
+      <w:proofErr w:type="spellEnd"/>
+      <w:r>
+        <w:t xml:space="preserve"> </w:t>
+      </w:r>
+    </w:p>
+    <w:p>
+      <w:pPr>
+        <w:ind w:left="360"/>
+      </w:pPr>
+    </w:p>
+    <w:p>
+      <w:pPr>
+        <w:ind w:left="360"/>
+      </w:pPr>
+      <w:r>
+        <w:t>References</w:t>
+      </w:r>
+    </w:p>
+    <w:p>
+      <w:pPr>
+        <w:ind w:left="360"/>
+      </w:pPr>
+    </w:p>
+    <w:p>
+      <w:pPr>
+        <w:ind w:left="360"/>
+      </w:pPr>
+      <w:r>
+        <w:t>The GitHub repository URL that contains our code</w:t>
+      </w:r>
+    </w:p>
+    <w:p>
+      <w:pPr>
+        <w:pStyle w:val="ListParagraph"/>
+        <w:numPr>
+          <w:ilvl w:val="0"/>
+          <w:numId w:val="6"/>
+        </w:numPr>
+        <w:ind w:left="1080"/>
+      </w:pPr>
+      <w:r>
+        <w:t>https://github.com/edoardobusano/COMP3100_Stage1</w:t>
+      </w:r>
+    </w:p>
     <w:sectPr>
       <w:pgSz w:w="11906" w:h="16838"/>
       <w:pgMar w:top="1440" w:right="1440" w:bottom="1440" w:left="1440" w:header="708" w:footer="708" w:gutter="0"/>
@@ -1340,6 +2157,118 @@
     </w:lvl>
   </w:abstractNum>
   <w:abstractNum w:abstractNumId="1" w15:restartNumberingAfterBreak="0">
+    <w:nsid w:val="1A6B3793"/>
+    <w:multiLevelType w:val="hybridMultilevel"/>
+    <w:tmpl w:val="245C6A54"/>
+    <w:lvl w:ilvl="0" w:tplc="AA24DBEA">
+      <w:numFmt w:val="bullet"/>
+      <w:lvlText w:val="-"/>
+      <w:lvlJc w:val="left"/>
+      <w:pPr>
+        <w:ind w:left="720" w:hanging="360"/>
+      </w:pPr>
+      <w:rPr>
+        <w:rFonts w:ascii="Calibri" w:eastAsiaTheme="minorHAnsi" w:hAnsi="Calibri" w:cs="Calibri" w:hint="default"/>
+      </w:rPr>
+    </w:lvl>
+    <w:lvl w:ilvl="1" w:tplc="0C090003" w:tentative="1">
+      <w:start w:val="1"/>
+      <w:numFmt w:val="bullet"/>
+      <w:lvlText w:val="o"/>
+      <w:lvlJc w:val="left"/>
+      <w:pPr>
+        <w:ind w:left="1440" w:hanging="360"/>
+      </w:pPr>
+      <w:rPr>
+        <w:rFonts w:ascii="Courier New" w:hAnsi="Courier New" w:cs="Courier New" w:hint="default"/>
+      </w:rPr>
+    </w:lvl>
+    <w:lvl w:ilvl="2" w:tplc="0C090005" w:tentative="1">
+      <w:start w:val="1"/>
+      <w:numFmt w:val="bullet"/>
+      <w:lvlText w:val=""/>
+      <w:lvlJc w:val="left"/>
+      <w:pPr>
+        <w:ind w:left="2160" w:hanging="360"/>
+      </w:pPr>
+      <w:rPr>
+        <w:rFonts w:ascii="Wingdings" w:hAnsi="Wingdings" w:hint="default"/>
+      </w:rPr>
+    </w:lvl>
+    <w:lvl w:ilvl="3" w:tplc="0C090001" w:tentative="1">
+      <w:start w:val="1"/>
+      <w:numFmt w:val="bullet"/>
+      <w:lvlText w:val=""/>
+      <w:lvlJc w:val="left"/>
+      <w:pPr>
+        <w:ind w:left="2880" w:hanging="360"/>
+      </w:pPr>
+      <w:rPr>
+        <w:rFonts w:ascii="Symbol" w:hAnsi="Symbol" w:hint="default"/>
+      </w:rPr>
+    </w:lvl>
+    <w:lvl w:ilvl="4" w:tplc="0C090003" w:tentative="1">
+      <w:start w:val="1"/>
+      <w:numFmt w:val="bullet"/>
+      <w:lvlText w:val="o"/>
+      <w:lvlJc w:val="left"/>
+      <w:pPr>
+        <w:ind w:left="3600" w:hanging="360"/>
+      </w:pPr>
+      <w:rPr>
+        <w:rFonts w:ascii="Courier New" w:hAnsi="Courier New" w:cs="Courier New" w:hint="default"/>
+      </w:rPr>
+    </w:lvl>
+    <w:lvl w:ilvl="5" w:tplc="0C090005" w:tentative="1">
+      <w:start w:val="1"/>
+      <w:numFmt w:val="bullet"/>
+      <w:lvlText w:val=""/>
+      <w:lvlJc w:val="left"/>
+      <w:pPr>
+        <w:ind w:left="4320" w:hanging="360"/>
+      </w:pPr>
+      <w:rPr>
+        <w:rFonts w:ascii="Wingdings" w:hAnsi="Wingdings" w:hint="default"/>
+      </w:rPr>
+    </w:lvl>
+    <w:lvl w:ilvl="6" w:tplc="0C090001" w:tentative="1">
+      <w:start w:val="1"/>
+      <w:numFmt w:val="bullet"/>
+      <w:lvlText w:val=""/>
+      <w:lvlJc w:val="left"/>
+      <w:pPr>
+        <w:ind w:left="5040" w:hanging="360"/>
+      </w:pPr>
+      <w:rPr>
+        <w:rFonts w:ascii="Symbol" w:hAnsi="Symbol" w:hint="default"/>
+      </w:rPr>
+    </w:lvl>
+    <w:lvl w:ilvl="7" w:tplc="0C090003" w:tentative="1">
+      <w:start w:val="1"/>
+      <w:numFmt w:val="bullet"/>
+      <w:lvlText w:val="o"/>
+      <w:lvlJc w:val="left"/>
+      <w:pPr>
+        <w:ind w:left="5760" w:hanging="360"/>
+      </w:pPr>
+      <w:rPr>
+        <w:rFonts w:ascii="Courier New" w:hAnsi="Courier New" w:cs="Courier New" w:hint="default"/>
+      </w:rPr>
+    </w:lvl>
+    <w:lvl w:ilvl="8" w:tplc="0C090005" w:tentative="1">
+      <w:start w:val="1"/>
+      <w:numFmt w:val="bullet"/>
+      <w:lvlText w:val=""/>
+      <w:lvlJc w:val="left"/>
+      <w:pPr>
+        <w:ind w:left="6480" w:hanging="360"/>
+      </w:pPr>
+      <w:rPr>
+        <w:rFonts w:ascii="Wingdings" w:hAnsi="Wingdings" w:hint="default"/>
+      </w:rPr>
+    </w:lvl>
+  </w:abstractNum>
+  <w:abstractNum w:abstractNumId="2" w15:restartNumberingAfterBreak="0">
     <w:nsid w:val="28377060"/>
     <w:multiLevelType w:val="multilevel"/>
     <w:tmpl w:val="AB8EE844"/>
@@ -1488,11 +2417,470 @@
       </w:rPr>
     </w:lvl>
   </w:abstractNum>
+  <w:abstractNum w:abstractNumId="3" w15:restartNumberingAfterBreak="0">
+    <w:nsid w:val="386A727F"/>
+    <w:multiLevelType w:val="multilevel"/>
+    <w:tmpl w:val="82B010B4"/>
+    <w:lvl w:ilvl="0">
+      <w:start w:val="1"/>
+      <w:numFmt w:val="bullet"/>
+      <w:lvlText w:val=""/>
+      <w:lvlJc w:val="left"/>
+      <w:pPr>
+        <w:tabs>
+          <w:tab w:val="num" w:pos="720"/>
+        </w:tabs>
+        <w:ind w:left="720" w:hanging="360"/>
+      </w:pPr>
+      <w:rPr>
+        <w:rFonts w:ascii="Symbol" w:hAnsi="Symbol" w:hint="default"/>
+        <w:sz w:val="20"/>
+      </w:rPr>
+    </w:lvl>
+    <w:lvl w:ilvl="1" w:tentative="1">
+      <w:start w:val="1"/>
+      <w:numFmt w:val="bullet"/>
+      <w:lvlText w:val="o"/>
+      <w:lvlJc w:val="left"/>
+      <w:pPr>
+        <w:tabs>
+          <w:tab w:val="num" w:pos="1440"/>
+        </w:tabs>
+        <w:ind w:left="1440" w:hanging="360"/>
+      </w:pPr>
+      <w:rPr>
+        <w:rFonts w:ascii="Courier New" w:hAnsi="Courier New" w:hint="default"/>
+        <w:sz w:val="20"/>
+      </w:rPr>
+    </w:lvl>
+    <w:lvl w:ilvl="2" w:tentative="1">
+      <w:start w:val="1"/>
+      <w:numFmt w:val="bullet"/>
+      <w:lvlText w:val=""/>
+      <w:lvlJc w:val="left"/>
+      <w:pPr>
+        <w:tabs>
+          <w:tab w:val="num" w:pos="2160"/>
+        </w:tabs>
+        <w:ind w:left="2160" w:hanging="360"/>
+      </w:pPr>
+      <w:rPr>
+        <w:rFonts w:ascii="Wingdings" w:hAnsi="Wingdings" w:hint="default"/>
+        <w:sz w:val="20"/>
+      </w:rPr>
+    </w:lvl>
+    <w:lvl w:ilvl="3" w:tentative="1">
+      <w:start w:val="1"/>
+      <w:numFmt w:val="bullet"/>
+      <w:lvlText w:val=""/>
+      <w:lvlJc w:val="left"/>
+      <w:pPr>
+        <w:tabs>
+          <w:tab w:val="num" w:pos="2880"/>
+        </w:tabs>
+        <w:ind w:left="2880" w:hanging="360"/>
+      </w:pPr>
+      <w:rPr>
+        <w:rFonts w:ascii="Wingdings" w:hAnsi="Wingdings" w:hint="default"/>
+        <w:sz w:val="20"/>
+      </w:rPr>
+    </w:lvl>
+    <w:lvl w:ilvl="4" w:tentative="1">
+      <w:start w:val="1"/>
+      <w:numFmt w:val="bullet"/>
+      <w:lvlText w:val=""/>
+      <w:lvlJc w:val="left"/>
+      <w:pPr>
+        <w:tabs>
+          <w:tab w:val="num" w:pos="3600"/>
+        </w:tabs>
+        <w:ind w:left="3600" w:hanging="360"/>
+      </w:pPr>
+      <w:rPr>
+        <w:rFonts w:ascii="Wingdings" w:hAnsi="Wingdings" w:hint="default"/>
+        <w:sz w:val="20"/>
+      </w:rPr>
+    </w:lvl>
+    <w:lvl w:ilvl="5" w:tentative="1">
+      <w:start w:val="1"/>
+      <w:numFmt w:val="bullet"/>
+      <w:lvlText w:val=""/>
+      <w:lvlJc w:val="left"/>
+      <w:pPr>
+        <w:tabs>
+          <w:tab w:val="num" w:pos="4320"/>
+        </w:tabs>
+        <w:ind w:left="4320" w:hanging="360"/>
+      </w:pPr>
+      <w:rPr>
+        <w:rFonts w:ascii="Wingdings" w:hAnsi="Wingdings" w:hint="default"/>
+        <w:sz w:val="20"/>
+      </w:rPr>
+    </w:lvl>
+    <w:lvl w:ilvl="6" w:tentative="1">
+      <w:start w:val="1"/>
+      <w:numFmt w:val="bullet"/>
+      <w:lvlText w:val=""/>
+      <w:lvlJc w:val="left"/>
+      <w:pPr>
+        <w:tabs>
+          <w:tab w:val="num" w:pos="5040"/>
+        </w:tabs>
+        <w:ind w:left="5040" w:hanging="360"/>
+      </w:pPr>
+      <w:rPr>
+        <w:rFonts w:ascii="Wingdings" w:hAnsi="Wingdings" w:hint="default"/>
+        <w:sz w:val="20"/>
+      </w:rPr>
+    </w:lvl>
+    <w:lvl w:ilvl="7" w:tentative="1">
+      <w:start w:val="1"/>
+      <w:numFmt w:val="bullet"/>
+      <w:lvlText w:val=""/>
+      <w:lvlJc w:val="left"/>
+      <w:pPr>
+        <w:tabs>
+          <w:tab w:val="num" w:pos="5760"/>
+        </w:tabs>
+        <w:ind w:left="5760" w:hanging="360"/>
+      </w:pPr>
+      <w:rPr>
+        <w:rFonts w:ascii="Wingdings" w:hAnsi="Wingdings" w:hint="default"/>
+        <w:sz w:val="20"/>
+      </w:rPr>
+    </w:lvl>
+    <w:lvl w:ilvl="8" w:tentative="1">
+      <w:start w:val="1"/>
+      <w:numFmt w:val="bullet"/>
+      <w:lvlText w:val=""/>
+      <w:lvlJc w:val="left"/>
+      <w:pPr>
+        <w:tabs>
+          <w:tab w:val="num" w:pos="6480"/>
+        </w:tabs>
+        <w:ind w:left="6480" w:hanging="360"/>
+      </w:pPr>
+      <w:rPr>
+        <w:rFonts w:ascii="Wingdings" w:hAnsi="Wingdings" w:hint="default"/>
+        <w:sz w:val="20"/>
+      </w:rPr>
+    </w:lvl>
+  </w:abstractNum>
+  <w:abstractNum w:abstractNumId="4" w15:restartNumberingAfterBreak="0">
+    <w:nsid w:val="6830567E"/>
+    <w:multiLevelType w:val="multilevel"/>
+    <w:tmpl w:val="AA68D38C"/>
+    <w:lvl w:ilvl="0">
+      <w:start w:val="1"/>
+      <w:numFmt w:val="bullet"/>
+      <w:lvlText w:val=""/>
+      <w:lvlJc w:val="left"/>
+      <w:pPr>
+        <w:tabs>
+          <w:tab w:val="num" w:pos="720"/>
+        </w:tabs>
+        <w:ind w:left="720" w:hanging="360"/>
+      </w:pPr>
+      <w:rPr>
+        <w:rFonts w:ascii="Symbol" w:hAnsi="Symbol" w:hint="default"/>
+        <w:sz w:val="20"/>
+      </w:rPr>
+    </w:lvl>
+    <w:lvl w:ilvl="1" w:tentative="1">
+      <w:start w:val="1"/>
+      <w:numFmt w:val="bullet"/>
+      <w:lvlText w:val="o"/>
+      <w:lvlJc w:val="left"/>
+      <w:pPr>
+        <w:tabs>
+          <w:tab w:val="num" w:pos="1440"/>
+        </w:tabs>
+        <w:ind w:left="1440" w:hanging="360"/>
+      </w:pPr>
+      <w:rPr>
+        <w:rFonts w:ascii="Courier New" w:hAnsi="Courier New" w:hint="default"/>
+        <w:sz w:val="20"/>
+      </w:rPr>
+    </w:lvl>
+    <w:lvl w:ilvl="2" w:tentative="1">
+      <w:start w:val="1"/>
+      <w:numFmt w:val="bullet"/>
+      <w:lvlText w:val=""/>
+      <w:lvlJc w:val="left"/>
+      <w:pPr>
+        <w:tabs>
+          <w:tab w:val="num" w:pos="2160"/>
+        </w:tabs>
+        <w:ind w:left="2160" w:hanging="360"/>
+      </w:pPr>
+      <w:rPr>
+        <w:rFonts w:ascii="Wingdings" w:hAnsi="Wingdings" w:hint="default"/>
+        <w:sz w:val="20"/>
+      </w:rPr>
+    </w:lvl>
+    <w:lvl w:ilvl="3" w:tentative="1">
+      <w:start w:val="1"/>
+      <w:numFmt w:val="bullet"/>
+      <w:lvlText w:val=""/>
+      <w:lvlJc w:val="left"/>
+      <w:pPr>
+        <w:tabs>
+          <w:tab w:val="num" w:pos="2880"/>
+        </w:tabs>
+        <w:ind w:left="2880" w:hanging="360"/>
+      </w:pPr>
+      <w:rPr>
+        <w:rFonts w:ascii="Wingdings" w:hAnsi="Wingdings" w:hint="default"/>
+        <w:sz w:val="20"/>
+      </w:rPr>
+    </w:lvl>
+    <w:lvl w:ilvl="4" w:tentative="1">
+      <w:start w:val="1"/>
+      <w:numFmt w:val="bullet"/>
+      <w:lvlText w:val=""/>
+      <w:lvlJc w:val="left"/>
+      <w:pPr>
+        <w:tabs>
+          <w:tab w:val="num" w:pos="3600"/>
+        </w:tabs>
+        <w:ind w:left="3600" w:hanging="360"/>
+      </w:pPr>
+      <w:rPr>
+        <w:rFonts w:ascii="Wingdings" w:hAnsi="Wingdings" w:hint="default"/>
+        <w:sz w:val="20"/>
+      </w:rPr>
+    </w:lvl>
+    <w:lvl w:ilvl="5" w:tentative="1">
+      <w:start w:val="1"/>
+      <w:numFmt w:val="bullet"/>
+      <w:lvlText w:val=""/>
+      <w:lvlJc w:val="left"/>
+      <w:pPr>
+        <w:tabs>
+          <w:tab w:val="num" w:pos="4320"/>
+        </w:tabs>
+        <w:ind w:left="4320" w:hanging="360"/>
+      </w:pPr>
+      <w:rPr>
+        <w:rFonts w:ascii="Wingdings" w:hAnsi="Wingdings" w:hint="default"/>
+        <w:sz w:val="20"/>
+      </w:rPr>
+    </w:lvl>
+    <w:lvl w:ilvl="6" w:tentative="1">
+      <w:start w:val="1"/>
+      <w:numFmt w:val="bullet"/>
+      <w:lvlText w:val=""/>
+      <w:lvlJc w:val="left"/>
+      <w:pPr>
+        <w:tabs>
+          <w:tab w:val="num" w:pos="5040"/>
+        </w:tabs>
+        <w:ind w:left="5040" w:hanging="360"/>
+      </w:pPr>
+      <w:rPr>
+        <w:rFonts w:ascii="Wingdings" w:hAnsi="Wingdings" w:hint="default"/>
+        <w:sz w:val="20"/>
+      </w:rPr>
+    </w:lvl>
+    <w:lvl w:ilvl="7" w:tentative="1">
+      <w:start w:val="1"/>
+      <w:numFmt w:val="bullet"/>
+      <w:lvlText w:val=""/>
+      <w:lvlJc w:val="left"/>
+      <w:pPr>
+        <w:tabs>
+          <w:tab w:val="num" w:pos="5760"/>
+        </w:tabs>
+        <w:ind w:left="5760" w:hanging="360"/>
+      </w:pPr>
+      <w:rPr>
+        <w:rFonts w:ascii="Wingdings" w:hAnsi="Wingdings" w:hint="default"/>
+        <w:sz w:val="20"/>
+      </w:rPr>
+    </w:lvl>
+    <w:lvl w:ilvl="8" w:tentative="1">
+      <w:start w:val="1"/>
+      <w:numFmt w:val="bullet"/>
+      <w:lvlText w:val=""/>
+      <w:lvlJc w:val="left"/>
+      <w:pPr>
+        <w:tabs>
+          <w:tab w:val="num" w:pos="6480"/>
+        </w:tabs>
+        <w:ind w:left="6480" w:hanging="360"/>
+      </w:pPr>
+      <w:rPr>
+        <w:rFonts w:ascii="Wingdings" w:hAnsi="Wingdings" w:hint="default"/>
+        <w:sz w:val="20"/>
+      </w:rPr>
+    </w:lvl>
+  </w:abstractNum>
+  <w:abstractNum w:abstractNumId="5" w15:restartNumberingAfterBreak="0">
+    <w:nsid w:val="718F5B36"/>
+    <w:multiLevelType w:val="multilevel"/>
+    <w:tmpl w:val="F66E9D22"/>
+    <w:lvl w:ilvl="0">
+      <w:start w:val="1"/>
+      <w:numFmt w:val="bullet"/>
+      <w:lvlText w:val=""/>
+      <w:lvlJc w:val="left"/>
+      <w:pPr>
+        <w:tabs>
+          <w:tab w:val="num" w:pos="720"/>
+        </w:tabs>
+        <w:ind w:left="720" w:hanging="360"/>
+      </w:pPr>
+      <w:rPr>
+        <w:rFonts w:ascii="Symbol" w:hAnsi="Symbol" w:hint="default"/>
+        <w:sz w:val="20"/>
+      </w:rPr>
+    </w:lvl>
+    <w:lvl w:ilvl="1" w:tentative="1">
+      <w:start w:val="1"/>
+      <w:numFmt w:val="bullet"/>
+      <w:lvlText w:val="o"/>
+      <w:lvlJc w:val="left"/>
+      <w:pPr>
+        <w:tabs>
+          <w:tab w:val="num" w:pos="1440"/>
+        </w:tabs>
+        <w:ind w:left="1440" w:hanging="360"/>
+      </w:pPr>
+      <w:rPr>
+        <w:rFonts w:ascii="Courier New" w:hAnsi="Courier New" w:hint="default"/>
+        <w:sz w:val="20"/>
+      </w:rPr>
+    </w:lvl>
+    <w:lvl w:ilvl="2" w:tentative="1">
+      <w:start w:val="1"/>
+      <w:numFmt w:val="bullet"/>
+      <w:lvlText w:val=""/>
+      <w:lvlJc w:val="left"/>
+      <w:pPr>
+        <w:tabs>
+          <w:tab w:val="num" w:pos="2160"/>
+        </w:tabs>
+        <w:ind w:left="2160" w:hanging="360"/>
+      </w:pPr>
+      <w:rPr>
+        <w:rFonts w:ascii="Wingdings" w:hAnsi="Wingdings" w:hint="default"/>
+        <w:sz w:val="20"/>
+      </w:rPr>
+    </w:lvl>
+    <w:lvl w:ilvl="3" w:tentative="1">
+      <w:start w:val="1"/>
+      <w:numFmt w:val="bullet"/>
+      <w:lvlText w:val=""/>
+      <w:lvlJc w:val="left"/>
+      <w:pPr>
+        <w:tabs>
+          <w:tab w:val="num" w:pos="2880"/>
+        </w:tabs>
+        <w:ind w:left="2880" w:hanging="360"/>
+      </w:pPr>
+      <w:rPr>
+        <w:rFonts w:ascii="Wingdings" w:hAnsi="Wingdings" w:hint="default"/>
+        <w:sz w:val="20"/>
+      </w:rPr>
+    </w:lvl>
+    <w:lvl w:ilvl="4" w:tentative="1">
+      <w:start w:val="1"/>
+      <w:numFmt w:val="bullet"/>
+      <w:lvlText w:val=""/>
+      <w:lvlJc w:val="left"/>
+      <w:pPr>
+        <w:tabs>
+          <w:tab w:val="num" w:pos="3600"/>
+        </w:tabs>
+        <w:ind w:left="3600" w:hanging="360"/>
+      </w:pPr>
+      <w:rPr>
+        <w:rFonts w:ascii="Wingdings" w:hAnsi="Wingdings" w:hint="default"/>
+        <w:sz w:val="20"/>
+      </w:rPr>
+    </w:lvl>
+    <w:lvl w:ilvl="5" w:tentative="1">
+      <w:start w:val="1"/>
+      <w:numFmt w:val="bullet"/>
+      <w:lvlText w:val=""/>
+      <w:lvlJc w:val="left"/>
+      <w:pPr>
+        <w:tabs>
+          <w:tab w:val="num" w:pos="4320"/>
+        </w:tabs>
+        <w:ind w:left="4320" w:hanging="360"/>
+      </w:pPr>
+      <w:rPr>
+        <w:rFonts w:ascii="Wingdings" w:hAnsi="Wingdings" w:hint="default"/>
+        <w:sz w:val="20"/>
+      </w:rPr>
+    </w:lvl>
+    <w:lvl w:ilvl="6" w:tentative="1">
+      <w:start w:val="1"/>
+      <w:numFmt w:val="bullet"/>
+      <w:lvlText w:val=""/>
+      <w:lvlJc w:val="left"/>
+      <w:pPr>
+        <w:tabs>
+          <w:tab w:val="num" w:pos="5040"/>
+        </w:tabs>
+        <w:ind w:left="5040" w:hanging="360"/>
+      </w:pPr>
+      <w:rPr>
+        <w:rFonts w:ascii="Wingdings" w:hAnsi="Wingdings" w:hint="default"/>
+        <w:sz w:val="20"/>
+      </w:rPr>
+    </w:lvl>
+    <w:lvl w:ilvl="7" w:tentative="1">
+      <w:start w:val="1"/>
+      <w:numFmt w:val="bullet"/>
+      <w:lvlText w:val=""/>
+      <w:lvlJc w:val="left"/>
+      <w:pPr>
+        <w:tabs>
+          <w:tab w:val="num" w:pos="5760"/>
+        </w:tabs>
+        <w:ind w:left="5760" w:hanging="360"/>
+      </w:pPr>
+      <w:rPr>
+        <w:rFonts w:ascii="Wingdings" w:hAnsi="Wingdings" w:hint="default"/>
+        <w:sz w:val="20"/>
+      </w:rPr>
+    </w:lvl>
+    <w:lvl w:ilvl="8" w:tentative="1">
+      <w:start w:val="1"/>
+      <w:numFmt w:val="bullet"/>
+      <w:lvlText w:val=""/>
+      <w:lvlJc w:val="left"/>
+      <w:pPr>
+        <w:tabs>
+          <w:tab w:val="num" w:pos="6480"/>
+        </w:tabs>
+        <w:ind w:left="6480" w:hanging="360"/>
+      </w:pPr>
+      <w:rPr>
+        <w:rFonts w:ascii="Wingdings" w:hAnsi="Wingdings" w:hint="default"/>
+        <w:sz w:val="20"/>
+      </w:rPr>
+    </w:lvl>
+  </w:abstractNum>
   <w:num w:numId="1">
-    <w:abstractNumId w:val="1"/>
+    <w:abstractNumId w:val="2"/>
   </w:num>
   <w:num w:numId="2">
     <w:abstractNumId w:val="0"/>
+  </w:num>
+  <w:num w:numId="3">
+    <w:abstractNumId w:val="5"/>
+  </w:num>
+  <w:num w:numId="4">
+    <w:abstractNumId w:val="4"/>
+  </w:num>
+  <w:num w:numId="5">
+    <w:abstractNumId w:val="3"/>
+  </w:num>
+  <w:num w:numId="6">
+    <w:abstractNumId w:val="1"/>
   </w:num>
 </w:numbering>
 </file>
@@ -1928,7 +3316,6 @@
     <w:name w:val="Normal (Web)"/>
     <w:basedOn w:val="Normal"/>
     <w:uiPriority w:val="99"/>
-    <w:semiHidden/>
     <w:unhideWhenUsed/>
     <w:rsid w:val="006E1010"/>
     <w:pPr>
@@ -1964,6 +3351,17 @@
         <w:insideV w:val="single" w:sz="4" w:space="0" w:color="auto"/>
       </w:tblBorders>
     </w:tblPr>
+  </w:style>
+  <w:style w:type="paragraph" w:styleId="ListParagraph">
+    <w:name w:val="List Paragraph"/>
+    <w:basedOn w:val="Normal"/>
+    <w:uiPriority w:val="34"/>
+    <w:qFormat/>
+    <w:rsid w:val="00D11C5C"/>
+    <w:pPr>
+      <w:ind w:left="720"/>
+      <w:contextualSpacing/>
+    </w:pPr>
   </w:style>
 </w:styles>
 </file>

</xml_diff>